<commit_message>
update instructions to describe new slide timer
</commit_message>
<xml_diff>
--- a/Instruksjon.docx
+++ b/Instruksjon.docx
@@ -4,7 +4,7 @@
   <w:body>
     <w:p>
       <w:pPr>
-        <w:pStyle w:val="Tittel"/>
+        <w:pStyle w:val="Title"/>
       </w:pPr>
       <w:r>
         <w:t>PowerPoint-visning</w:t>
@@ -12,7 +12,8 @@
     </w:p>
     <w:p>
       <w:pPr>
-        <w:pStyle w:val="Overskrift1"/>
+        <w:pStyle w:val="Heading1"/>
+        <w:spacing w:before="0"/>
       </w:pPr>
       <w:r>
         <w:t>Spille av presentasjon</w:t>
@@ -20,7 +21,13 @@
     </w:p>
     <w:p>
       <w:r>
-        <w:t>Skru på skjerm, og presentasjonen starter av seg selv etter 2 minutter. Hvis ingenting vises, se til at SOURCE er satt til HDMI1</w:t>
+        <w:t>Skru på skjerm</w:t>
+      </w:r>
+      <w:r>
+        <w:t>en</w:t>
+      </w:r>
+      <w:r>
+        <w:t>, og presentasjonen starter av seg selv etter 2 minutter. Hvis ingenting vises, se til at SOURCE er satt til HDMI1</w:t>
       </w:r>
       <w:r>
         <w:t xml:space="preserve"> på TV-en</w:t>
@@ -31,37 +38,47 @@
     </w:p>
     <w:p>
       <w:pPr>
-        <w:pStyle w:val="Overskrift1"/>
+        <w:pStyle w:val="Heading1"/>
       </w:pPr>
       <w:r>
-        <w:t>Endre/bytte presentasjon</w:t>
+        <w:t>Endre presentasjon</w:t>
       </w:r>
     </w:p>
     <w:p>
       <w:r>
-        <w:t>For å endre hvilken presentasjon som vises på</w:t>
-      </w:r>
-      <w:r>
-        <w:br/>
-        <w:t xml:space="preserve">TV-en, legg ny presentasjon på en minnepenn og sett denne inn i USB-inngangen på siden av TV-en. Skru så av og på TV-en. USB-pinnen trengs kun ved </w:t>
+        <w:t>For å endre presentasjon</w:t>
+      </w:r>
+      <w:r>
+        <w:t>en</w:t>
+      </w:r>
+      <w:r>
+        <w:t xml:space="preserve"> som vises på</w:t>
+      </w:r>
+      <w:r>
+        <w:t xml:space="preserve"> </w:t>
+      </w:r>
+      <w:r>
+        <w:t xml:space="preserve">TV-en, legg ny presentasjon på en minnepenn og sett denne i USB-inngangen på siden av TV-en. Skru så av og på TV-en. USB-pinnen trengs kun ved </w:t>
       </w:r>
       <w:r>
         <w:t xml:space="preserve">første </w:t>
       </w:r>
       <w:r>
-        <w:t>oppstart</w:t>
-      </w:r>
-      <w:r>
-        <w:t>,</w:t>
-      </w:r>
-      <w:r>
-        <w:t xml:space="preserve"> og</w:t>
-      </w:r>
-      <w:r>
-        <w:t xml:space="preserve"> den </w:t>
+        <w:t>oppstart og</w:t>
+      </w:r>
+      <w:r>
+        <w:t xml:space="preserve"> </w:t>
       </w:r>
       <w:r>
         <w:t>kan tas ut når presentasjonen vises på skjermen.</w:t>
+      </w:r>
+    </w:p>
+    <w:p>
+      <w:pPr>
+        <w:pStyle w:val="Heading1"/>
+      </w:pPr>
+      <w:r>
+        <w:t>Endre intervall mellom bildene</w:t>
       </w:r>
     </w:p>
     <w:p>
@@ -70,26 +87,26 @@
           <w:noProof/>
         </w:rPr>
         <w:drawing>
-          <wp:anchor distT="0" distB="0" distL="114300" distR="114300" simplePos="0" relativeHeight="251661312" behindDoc="1" locked="0" layoutInCell="1" allowOverlap="1" wp14:anchorId="6E176058" wp14:editId="741EF0EE">
+          <wp:anchor distT="0" distB="0" distL="114300" distR="114300" simplePos="0" relativeHeight="251658240" behindDoc="1" locked="0" layoutInCell="1" allowOverlap="1" wp14:anchorId="6C85F5A7" wp14:editId="451769DC">
             <wp:simplePos x="0" y="0"/>
             <wp:positionH relativeFrom="column">
-              <wp:posOffset>1758950</wp:posOffset>
+              <wp:align>right</wp:align>
             </wp:positionH>
             <wp:positionV relativeFrom="paragraph">
-              <wp:posOffset>807720</wp:posOffset>
+              <wp:posOffset>724535</wp:posOffset>
             </wp:positionV>
-            <wp:extent cx="1334135" cy="693420"/>
-            <wp:effectExtent l="0" t="0" r="0" b="0"/>
+            <wp:extent cx="1667510" cy="668020"/>
+            <wp:effectExtent l="0" t="0" r="8890" b="0"/>
             <wp:wrapTight wrapText="bothSides">
               <wp:wrapPolygon edited="0">
                 <wp:start x="0" y="0"/>
-                <wp:lineTo x="0" y="20769"/>
-                <wp:lineTo x="21281" y="20769"/>
-                <wp:lineTo x="21281" y="0"/>
+                <wp:lineTo x="0" y="20943"/>
+                <wp:lineTo x="21468" y="20943"/>
+                <wp:lineTo x="21468" y="0"/>
                 <wp:lineTo x="0" y="0"/>
               </wp:wrapPolygon>
             </wp:wrapTight>
-            <wp:docPr id="1364209372" name="Bilde 1"/>
+            <wp:docPr id="1590304630" name="Picture 1"/>
             <wp:cNvGraphicFramePr>
               <a:graphicFrameLocks xmlns:a="http://schemas.openxmlformats.org/drawingml/2006/main" noChangeAspect="1"/>
             </wp:cNvGraphicFramePr>
@@ -97,89 +114,11 @@
               <a:graphicData uri="http://schemas.openxmlformats.org/drawingml/2006/picture">
                 <pic:pic xmlns:pic="http://schemas.openxmlformats.org/drawingml/2006/picture">
                   <pic:nvPicPr>
-                    <pic:cNvPr id="0" name="Picture 1"/>
-                    <pic:cNvPicPr>
-                      <a:picLocks noChangeAspect="1" noChangeArrowheads="1"/>
-                    </pic:cNvPicPr>
-                  </pic:nvPicPr>
-                  <pic:blipFill rotWithShape="1">
-                    <a:blip r:embed="rId4">
-                      <a:extLst>
-                        <a:ext uri="{28A0092B-C50C-407E-A947-70E740481C1C}">
-                          <a14:useLocalDpi xmlns:a14="http://schemas.microsoft.com/office/drawing/2010/main" val="0"/>
-                        </a:ext>
-                      </a:extLst>
-                    </a:blip>
-                    <a:srcRect l="7317" t="10000" r="14286"/>
-                    <a:stretch/>
-                  </pic:blipFill>
-                  <pic:spPr bwMode="auto">
-                    <a:xfrm>
-                      <a:off x="0" y="0"/>
-                      <a:ext cx="1334135" cy="693420"/>
-                    </a:xfrm>
-                    <a:prstGeom prst="rect">
-                      <a:avLst/>
-                    </a:prstGeom>
-                    <a:noFill/>
-                    <a:ln>
-                      <a:noFill/>
-                    </a:ln>
-                    <a:extLst>
-                      <a:ext uri="{53640926-AAD7-44D8-BBD7-CCE9431645EC}">
-                        <a14:shadowObscured xmlns:a14="http://schemas.microsoft.com/office/drawing/2010/main"/>
-                      </a:ext>
-                    </a:extLst>
-                  </pic:spPr>
-                </pic:pic>
-              </a:graphicData>
-            </a:graphic>
-            <wp14:sizeRelH relativeFrom="page">
-              <wp14:pctWidth>0</wp14:pctWidth>
-            </wp14:sizeRelH>
-            <wp14:sizeRelV relativeFrom="page">
-              <wp14:pctHeight>0</wp14:pctHeight>
-            </wp14:sizeRelV>
-          </wp:anchor>
-        </w:drawing>
-      </w:r>
-      <w:r>
-        <w:rPr>
-          <w:noProof/>
-        </w:rPr>
-        <w:drawing>
-          <wp:anchor distT="0" distB="0" distL="114300" distR="114300" simplePos="0" relativeHeight="251660288" behindDoc="1" locked="0" layoutInCell="1" allowOverlap="1" wp14:anchorId="3819D42B" wp14:editId="4E0100D5">
-            <wp:simplePos x="0" y="0"/>
-            <wp:positionH relativeFrom="margin">
-              <wp:align>left</wp:align>
-            </wp:positionH>
-            <wp:positionV relativeFrom="paragraph">
-              <wp:posOffset>1182370</wp:posOffset>
-            </wp:positionV>
-            <wp:extent cx="1706880" cy="299720"/>
-            <wp:effectExtent l="0" t="0" r="0" b="5080"/>
-            <wp:wrapTight wrapText="bothSides">
-              <wp:wrapPolygon edited="0">
-                <wp:start x="0" y="0"/>
-                <wp:lineTo x="0" y="20593"/>
-                <wp:lineTo x="21214" y="20593"/>
-                <wp:lineTo x="21214" y="0"/>
-                <wp:lineTo x="0" y="0"/>
-              </wp:wrapPolygon>
-            </wp:wrapTight>
-            <wp:docPr id="300297644" name="Bilde 1"/>
-            <wp:cNvGraphicFramePr>
-              <a:graphicFrameLocks xmlns:a="http://schemas.openxmlformats.org/drawingml/2006/main" noChangeAspect="1"/>
-            </wp:cNvGraphicFramePr>
-            <a:graphic xmlns:a="http://schemas.openxmlformats.org/drawingml/2006/main">
-              <a:graphicData uri="http://schemas.openxmlformats.org/drawingml/2006/picture">
-                <pic:pic xmlns:pic="http://schemas.openxmlformats.org/drawingml/2006/picture">
-                  <pic:nvPicPr>
-                    <pic:cNvPr id="300297644" name=""/>
+                    <pic:cNvPr id="1590304630" name=""/>
                     <pic:cNvPicPr/>
                   </pic:nvPicPr>
                   <pic:blipFill>
-                    <a:blip r:embed="rId5">
+                    <a:blip r:embed="rId4" cstate="print">
                       <a:extLst>
                         <a:ext uri="{28A0092B-C50C-407E-A947-70E740481C1C}">
                           <a14:useLocalDpi xmlns:a14="http://schemas.microsoft.com/office/drawing/2010/main" val="0"/>
@@ -193,7 +132,7 @@
                   <pic:spPr>
                     <a:xfrm>
                       <a:off x="0" y="0"/>
-                      <a:ext cx="1714511" cy="301418"/>
+                      <a:ext cx="1667510" cy="668020"/>
                     </a:xfrm>
                     <a:prstGeom prst="rect">
                       <a:avLst/>
@@ -202,55 +141,31 @@
                 </pic:pic>
               </a:graphicData>
             </a:graphic>
-            <wp14:sizeRelH relativeFrom="page">
+            <wp14:sizeRelH relativeFrom="margin">
               <wp14:pctWidth>0</wp14:pctWidth>
             </wp14:sizeRelH>
-            <wp14:sizeRelV relativeFrom="page">
+            <wp14:sizeRelV relativeFrom="margin">
               <wp14:pctHeight>0</wp14:pctHeight>
             </wp14:sizeRelV>
           </wp:anchor>
         </w:drawing>
       </w:r>
       <w:r>
-        <w:t xml:space="preserve">For å ha en presentasjon med flere </w:t>
-      </w:r>
-      <w:r>
-        <w:t xml:space="preserve">bilder </w:t>
-      </w:r>
-      <w:r>
-        <w:t>som veksler mellom hverandre må man legge inn</w:t>
-      </w:r>
-      <w:r>
-        <w:t xml:space="preserve"> varigheten til hvert bilde</w:t>
-      </w:r>
-      <w:r>
-        <w:t xml:space="preserve"> i presentasjonen.</w:t>
-      </w:r>
-      <w:r>
-        <w:t xml:space="preserve"> For hvert bilde, gå til fanen «</w:t>
-      </w:r>
-      <w:r>
-        <w:rPr>
-          <w:i/>
-          <w:iCs/>
-        </w:rPr>
-        <w:t>Overganger</w:t>
-      </w:r>
-      <w:r>
-        <w:t>», huk av for «</w:t>
-      </w:r>
-      <w:r>
-        <w:rPr>
-          <w:i/>
-          <w:iCs/>
-        </w:rPr>
-        <w:t>Etter</w:t>
-      </w:r>
-      <w:r>
-        <w:t>:</w:t>
-      </w:r>
-      <w:r>
-        <w:t>», og angi varighet.</w:t>
+        <w:t>Bildene i presentasjonen veksler mellom hverandre hvert 20 sekund. For å endre intervallet til e.g. 15 sek, legg en tekstil (.</w:t>
+      </w:r>
+      <w:proofErr w:type="spellStart"/>
+      <w:r>
+        <w:t>txt</w:t>
+      </w:r>
+      <w:proofErr w:type="spellEnd"/>
+      <w:r>
+        <w:t xml:space="preserve">) på en minnepenn og skriv antall sekunder til denne fila. </w:t>
+      </w:r>
+      <w:r>
+        <w:t>Start TV-en med minnepennen i på samme måte som ved endring av presentasjon.</w:t>
+      </w:r>
+      <w:r>
+        <w:softHyphen/>
       </w:r>
     </w:p>
     <w:sectPr>
@@ -663,13 +578,13 @@
   <w:style w:type="paragraph" w:default="1" w:styleId="Normal">
     <w:name w:val="Normal"/>
     <w:qFormat/>
-    <w:rsid w:val="00AA144D"/>
+    <w:rsid w:val="00A53FD4"/>
   </w:style>
-  <w:style w:type="paragraph" w:styleId="Overskrift1">
+  <w:style w:type="paragraph" w:styleId="Heading1">
     <w:name w:val="heading 1"/>
     <w:basedOn w:val="Normal"/>
     <w:next w:val="Normal"/>
-    <w:link w:val="Overskrift1Tegn"/>
+    <w:link w:val="Heading1Char"/>
     <w:uiPriority w:val="9"/>
     <w:qFormat/>
     <w:rsid w:val="00A053E0"/>
@@ -686,13 +601,13 @@
       <w:szCs w:val="32"/>
     </w:rPr>
   </w:style>
-  <w:style w:type="character" w:default="1" w:styleId="Standardskriftforavsnitt">
+  <w:style w:type="character" w:default="1" w:styleId="DefaultParagraphFont">
     <w:name w:val="Default Paragraph Font"/>
     <w:uiPriority w:val="1"/>
     <w:semiHidden/>
     <w:unhideWhenUsed/>
   </w:style>
-  <w:style w:type="table" w:default="1" w:styleId="Vanligtabell">
+  <w:style w:type="table" w:default="1" w:styleId="TableNormal">
     <w:name w:val="Normal Table"/>
     <w:uiPriority w:val="99"/>
     <w:semiHidden/>
@@ -707,17 +622,17 @@
       </w:tblCellMar>
     </w:tblPr>
   </w:style>
-  <w:style w:type="numbering" w:default="1" w:styleId="Ingenliste">
+  <w:style w:type="numbering" w:default="1" w:styleId="NoList">
     <w:name w:val="No List"/>
     <w:uiPriority w:val="99"/>
     <w:semiHidden/>
     <w:unhideWhenUsed/>
   </w:style>
-  <w:style w:type="paragraph" w:styleId="Tittel">
+  <w:style w:type="paragraph" w:styleId="Title">
     <w:name w:val="Title"/>
     <w:basedOn w:val="Normal"/>
     <w:next w:val="Normal"/>
-    <w:link w:val="TittelTegn"/>
+    <w:link w:val="TitleChar"/>
     <w:uiPriority w:val="10"/>
     <w:qFormat/>
     <w:rsid w:val="00A053E0"/>
@@ -733,10 +648,10 @@
       <w:szCs w:val="56"/>
     </w:rPr>
   </w:style>
-  <w:style w:type="character" w:customStyle="1" w:styleId="TittelTegn">
-    <w:name w:val="Tittel Tegn"/>
-    <w:basedOn w:val="Standardskriftforavsnitt"/>
-    <w:link w:val="Tittel"/>
+  <w:style w:type="character" w:customStyle="1" w:styleId="TitleChar">
+    <w:name w:val="Title Char"/>
+    <w:basedOn w:val="DefaultParagraphFont"/>
+    <w:link w:val="Title"/>
     <w:uiPriority w:val="10"/>
     <w:rsid w:val="00A053E0"/>
     <w:rPr>
@@ -747,10 +662,10 @@
       <w:szCs w:val="56"/>
     </w:rPr>
   </w:style>
-  <w:style w:type="character" w:customStyle="1" w:styleId="Overskrift1Tegn">
-    <w:name w:val="Overskrift 1 Tegn"/>
-    <w:basedOn w:val="Standardskriftforavsnitt"/>
-    <w:link w:val="Overskrift1"/>
+  <w:style w:type="character" w:customStyle="1" w:styleId="Heading1Char">
+    <w:name w:val="Heading 1 Char"/>
+    <w:basedOn w:val="DefaultParagraphFont"/>
+    <w:link w:val="Heading1"/>
     <w:uiPriority w:val="9"/>
     <w:rsid w:val="00A053E0"/>
     <w:rPr>
@@ -760,10 +675,10 @@
       <w:szCs w:val="32"/>
     </w:rPr>
   </w:style>
-  <w:style w:type="paragraph" w:styleId="Brdtekst">
+  <w:style w:type="paragraph" w:styleId="BodyText">
     <w:name w:val="Body Text"/>
     <w:basedOn w:val="Normal"/>
-    <w:link w:val="BrdtekstTegn"/>
+    <w:link w:val="BodyTextChar"/>
     <w:uiPriority w:val="99"/>
     <w:semiHidden/>
     <w:unhideWhenUsed/>
@@ -772,10 +687,10 @@
       <w:spacing w:after="120"/>
     </w:pPr>
   </w:style>
-  <w:style w:type="character" w:customStyle="1" w:styleId="BrdtekstTegn">
-    <w:name w:val="Brødtekst Tegn"/>
-    <w:basedOn w:val="Standardskriftforavsnitt"/>
-    <w:link w:val="Brdtekst"/>
+  <w:style w:type="character" w:customStyle="1" w:styleId="BodyTextChar">
+    <w:name w:val="Body Text Char"/>
+    <w:basedOn w:val="DefaultParagraphFont"/>
+    <w:link w:val="BodyText"/>
     <w:uiPriority w:val="99"/>
     <w:semiHidden/>
     <w:rsid w:val="00AA144D"/>

</xml_diff>

<commit_message>
Change interval from 20 to 15 seconds
</commit_message>
<xml_diff>
--- a/Instruksjon.docx
+++ b/Instruksjon.docx
@@ -27,7 +27,13 @@
         <w:t>en</w:t>
       </w:r>
       <w:r>
-        <w:t>, og presentasjonen starter av seg selv etter 2 minutter. Hvis ingenting vises, se til at SOURCE er satt til HDMI1</w:t>
+        <w:t xml:space="preserve">, og presentasjonen starter av seg selv etter </w:t>
+      </w:r>
+      <w:r>
+        <w:t>4</w:t>
+      </w:r>
+      <w:r>
+        <w:t xml:space="preserve"> minutter. Hvis ingenting vises, se til at SOURCE er satt til HDMI1</w:t>
       </w:r>
       <w:r>
         <w:t xml:space="preserve"> på TV-en</w:t>
@@ -87,7 +93,7 @@
           <w:noProof/>
         </w:rPr>
         <w:drawing>
-          <wp:anchor distT="0" distB="0" distL="114300" distR="114300" simplePos="0" relativeHeight="251658240" behindDoc="1" locked="0" layoutInCell="1" allowOverlap="1" wp14:anchorId="6C85F5A7" wp14:editId="451769DC">
+          <wp:anchor distT="0" distB="0" distL="114300" distR="114300" simplePos="0" relativeHeight="251658240" behindDoc="1" locked="0" layoutInCell="1" allowOverlap="1" wp14:anchorId="6C85F5A7" wp14:editId="09F32AC4">
             <wp:simplePos x="0" y="0"/>
             <wp:positionH relativeFrom="column">
               <wp:align>right</wp:align>
@@ -151,15 +157,19 @@
         </w:drawing>
       </w:r>
       <w:r>
-        <w:t>Bildene i presentasjonen veksler mellom hverandre hvert 20 sekund. For å endre intervallet til e.g. 15 sek, legg en tekstil (.</w:t>
-      </w:r>
-      <w:proofErr w:type="spellStart"/>
-      <w:r>
-        <w:t>txt</w:t>
-      </w:r>
-      <w:proofErr w:type="spellEnd"/>
-      <w:r>
-        <w:t xml:space="preserve">) på en minnepenn og skriv antall sekunder til denne fila. </w:t>
+        <w:t xml:space="preserve">Bildene i presentasjonen veksler mellom hverandre hvert </w:t>
+      </w:r>
+      <w:r>
+        <w:t>15</w:t>
+      </w:r>
+      <w:r>
+        <w:t xml:space="preserve"> sekund. For å endre intervallet til e.g. </w:t>
+      </w:r>
+      <w:r>
+        <w:t>20</w:t>
+      </w:r>
+      <w:r>
+        <w:t xml:space="preserve"> sek, legg en tekstil (.txt) på en minnepenn og skriv antall sekunder til denne fila. </w:t>
       </w:r>
       <w:r>
         <w:t>Start TV-en med minnepennen i på samme måte som ved endring av presentasjon.</w:t>

</xml_diff>

<commit_message>
Convert presentation to images instead of displaying with libreoffice
</commit_message>
<xml_diff>
--- a/Instruksjon.docx
+++ b/Instruksjon.docx
@@ -27,13 +27,16 @@
         <w:t>en</w:t>
       </w:r>
       <w:r>
-        <w:t xml:space="preserve">, og presentasjonen starter av seg selv etter </w:t>
-      </w:r>
-      <w:r>
-        <w:t>4</w:t>
-      </w:r>
-      <w:r>
-        <w:t xml:space="preserve"> minutter. Hvis ingenting vises, se til at SOURCE er satt til HDMI1</w:t>
+        <w:t xml:space="preserve">, og presentasjonen starter av seg selv </w:t>
+      </w:r>
+      <w:r>
+        <w:t>innen 2</w:t>
+      </w:r>
+      <w:r>
+        <w:t xml:space="preserve"> minutter. Hvis ingenting vises, se til at SOURCE er satt til HDMI</w:t>
+      </w:r>
+      <w:r>
+        <w:t>3</w:t>
       </w:r>
       <w:r>
         <w:t xml:space="preserve"> på TV-en</w:t>
@@ -52,31 +55,61 @@
     </w:p>
     <w:p>
       <w:r>
-        <w:t>For å endre presentasjon</w:t>
-      </w:r>
-      <w:r>
-        <w:t>en</w:t>
-      </w:r>
-      <w:r>
-        <w:t xml:space="preserve"> som vises på</w:t>
+        <w:t>L</w:t>
+      </w:r>
+      <w:r>
+        <w:t>e</w:t>
+      </w:r>
+      <w:r>
+        <w:t>gg</w:t>
+      </w:r>
+      <w:r>
+        <w:t xml:space="preserve"> ny presentasjon på en minnepenn </w:t>
+      </w:r>
+      <w:r>
+        <w:t xml:space="preserve">som </w:t>
+      </w:r>
+      <w:r>
+        <w:t>sett</w:t>
+      </w:r>
+      <w:r>
+        <w:t>es</w:t>
+      </w:r>
+      <w:r>
+        <w:t xml:space="preserve"> i USB-inngangen </w:t>
+      </w:r>
+      <w:r>
+        <w:t>ved siden av</w:t>
+      </w:r>
+      <w:r>
+        <w:t xml:space="preserve"> TV-en. Skru så av og på TV-en. USB-pinnen trengs </w:t>
+      </w:r>
+      <w:r>
+        <w:t>kun ved endring av presentasjonen</w:t>
+      </w:r>
+      <w:r>
+        <w:t xml:space="preserve"> og</w:t>
       </w:r>
       <w:r>
         <w:t xml:space="preserve"> </w:t>
       </w:r>
       <w:r>
-        <w:t xml:space="preserve">TV-en, legg ny presentasjon på en minnepenn og sett denne i USB-inngangen på siden av TV-en. Skru så av og på TV-en. USB-pinnen trengs kun ved </w:t>
-      </w:r>
-      <w:r>
-        <w:t xml:space="preserve">første </w:t>
-      </w:r>
-      <w:r>
-        <w:t>oppstart og</w:t>
+        <w:t xml:space="preserve">kan tas ut </w:t>
+      </w:r>
+      <w:r>
+        <w:t>etter oppstart</w:t>
+      </w:r>
+      <w:r>
+        <w:t>.</w:t>
+      </w:r>
+      <w:r>
+        <w:t xml:space="preserve"> Videoer</w:t>
       </w:r>
       <w:r>
         <w:t xml:space="preserve"> </w:t>
       </w:r>
       <w:r>
-        <w:t>kan tas ut når presentasjonen vises på skjermen.</w:t>
+        <w:t>og animasjoner i presentasjonen er ikke støttet.</w:t>
       </w:r>
     </w:p>
     <w:p>
@@ -93,22 +126,22 @@
           <w:noProof/>
         </w:rPr>
         <w:drawing>
-          <wp:anchor distT="0" distB="0" distL="114300" distR="114300" simplePos="0" relativeHeight="251658240" behindDoc="1" locked="0" layoutInCell="1" allowOverlap="1" wp14:anchorId="6C85F5A7" wp14:editId="09F32AC4">
+          <wp:anchor distT="0" distB="0" distL="114300" distR="114300" simplePos="0" relativeHeight="251658240" behindDoc="1" locked="0" layoutInCell="1" allowOverlap="1" wp14:anchorId="6C85F5A7" wp14:editId="1A5B7945">
             <wp:simplePos x="0" y="0"/>
             <wp:positionH relativeFrom="column">
               <wp:align>right</wp:align>
             </wp:positionH>
             <wp:positionV relativeFrom="paragraph">
-              <wp:posOffset>724535</wp:posOffset>
+              <wp:posOffset>940658</wp:posOffset>
             </wp:positionV>
-            <wp:extent cx="1667510" cy="668020"/>
-            <wp:effectExtent l="0" t="0" r="8890" b="0"/>
+            <wp:extent cx="1666240" cy="611505"/>
+            <wp:effectExtent l="0" t="0" r="0" b="0"/>
             <wp:wrapTight wrapText="bothSides">
               <wp:wrapPolygon edited="0">
                 <wp:start x="0" y="0"/>
-                <wp:lineTo x="0" y="20943"/>
-                <wp:lineTo x="21468" y="20943"/>
-                <wp:lineTo x="21468" y="0"/>
+                <wp:lineTo x="0" y="20860"/>
+                <wp:lineTo x="21238" y="20860"/>
+                <wp:lineTo x="21238" y="0"/>
                 <wp:lineTo x="0" y="0"/>
               </wp:wrapPolygon>
             </wp:wrapTight>
@@ -123,7 +156,7 @@
                     <pic:cNvPr id="1590304630" name=""/>
                     <pic:cNvPicPr/>
                   </pic:nvPicPr>
-                  <pic:blipFill>
+                  <pic:blipFill rotWithShape="1">
                     <a:blip r:embed="rId4" cstate="print">
                       <a:extLst>
                         <a:ext uri="{28A0092B-C50C-407E-A947-70E740481C1C}">
@@ -131,18 +164,25 @@
                         </a:ext>
                       </a:extLst>
                     </a:blip>
-                    <a:stretch>
-                      <a:fillRect/>
-                    </a:stretch>
+                    <a:srcRect b="8378"/>
+                    <a:stretch/>
                   </pic:blipFill>
-                  <pic:spPr>
+                  <pic:spPr bwMode="auto">
                     <a:xfrm>
                       <a:off x="0" y="0"/>
-                      <a:ext cx="1667510" cy="668020"/>
+                      <a:ext cx="1666240" cy="611505"/>
                     </a:xfrm>
                     <a:prstGeom prst="rect">
                       <a:avLst/>
                     </a:prstGeom>
+                    <a:ln>
+                      <a:noFill/>
+                    </a:ln>
+                    <a:extLst>
+                      <a:ext uri="{53640926-AAD7-44D8-BBD7-CCE9431645EC}">
+                        <a14:shadowObscured xmlns:a14="http://schemas.microsoft.com/office/drawing/2010/main"/>
+                      </a:ext>
+                    </a:extLst>
                   </pic:spPr>
                 </pic:pic>
               </a:graphicData>
@@ -157,22 +197,70 @@
         </w:drawing>
       </w:r>
       <w:r>
-        <w:t xml:space="preserve">Bildene i presentasjonen veksler mellom hverandre hvert </w:t>
+        <w:t xml:space="preserve">Bildene i presentasjonen veksler hvert </w:t>
+      </w:r>
+      <w:r>
+        <w:t>1</w:t>
+      </w:r>
+      <w:r>
+        <w:t>0.</w:t>
+      </w:r>
+      <w:r>
+        <w:t xml:space="preserve"> sekund. For å endre intervallet til </w:t>
+      </w:r>
+      <w:r>
+        <w:t>f.eks.</w:t>
+      </w:r>
+      <w:r>
+        <w:t xml:space="preserve"> </w:t>
       </w:r>
       <w:r>
         <w:t>15</w:t>
       </w:r>
       <w:r>
-        <w:t xml:space="preserve"> sekund. For å endre intervallet til e.g. </w:t>
-      </w:r>
-      <w:r>
-        <w:t>20</w:t>
-      </w:r>
-      <w:r>
-        <w:t xml:space="preserve"> sek, legg en tekstil (.txt) på en minnepenn og skriv antall sekunder til denne fila. </w:t>
-      </w:r>
-      <w:r>
-        <w:t>Start TV-en med minnepennen i på samme måte som ved endring av presentasjon.</w:t>
+        <w:t xml:space="preserve"> sek</w:t>
+      </w:r>
+      <w:r>
+        <w:t>under</w:t>
+      </w:r>
+      <w:r>
+        <w:t>, legg en tekst</w:t>
+      </w:r>
+      <w:r>
+        <w:t>f</w:t>
+      </w:r>
+      <w:r>
+        <w:t xml:space="preserve">il (.txt) på en minnepenn </w:t>
+      </w:r>
+      <w:r>
+        <w:t xml:space="preserve">der du skriver </w:t>
+      </w:r>
+      <w:r>
+        <w:t>antall sekunder</w:t>
+      </w:r>
+      <w:r>
+        <w:t xml:space="preserve"> som vist </w:t>
+      </w:r>
+      <w:r>
+        <w:t>på</w:t>
+      </w:r>
+      <w:r>
+        <w:t xml:space="preserve"> </w:t>
+      </w:r>
+      <w:r>
+        <w:t>bildet</w:t>
+      </w:r>
+      <w:r>
+        <w:t xml:space="preserve"> under</w:t>
+      </w:r>
+      <w:r>
+        <w:t xml:space="preserve">. </w:t>
+      </w:r>
+      <w:r>
+        <w:t>Start TV-en med minnepennen i på samme måte som ved endring av presentasjon</w:t>
+      </w:r>
+      <w:r>
+        <w:t>en.</w:t>
       </w:r>
       <w:r>
         <w:softHyphen/>

</xml_diff>